<commit_message>
add s3 for UPLOAD only and complete templates and api calls for dpoa, mpoa, and directive
</commit_message>
<xml_diff>
--- a/src/docx-templates/TX_Directive_Template.docx
+++ b/src/docx-templates/TX_Directive_Template.docx
@@ -1,6 +1,6 @@
 
 <file path=word/document.xml><?xml version="1.0" encoding="utf-8"?>
-<w:document xmlns:wpc="http://schemas.microsoft.com/office/word/2010/wordprocessingCanvas" xmlns:cx="http://schemas.microsoft.com/office/drawing/2014/chartex" xmlns:cx1="http://schemas.microsoft.com/office/drawing/2015/9/8/chartex" xmlns:cx2="http://schemas.microsoft.com/office/drawing/2015/10/21/chartex" xmlns:cx3="http://schemas.microsoft.com/office/drawing/2016/5/9/chartex" xmlns:cx4="http://schemas.microsoft.com/office/drawing/2016/5/10/chartex" xmlns:cx5="http://schemas.microsoft.com/office/drawing/2016/5/11/chartex" xmlns:cx6="http://schemas.microsoft.com/office/drawing/2016/5/12/chartex" xmlns:cx7="http://schemas.microsoft.com/office/drawing/2016/5/13/chartex" xmlns:cx8="http://schemas.microsoft.com/office/drawing/2016/5/14/chartex" xmlns:mc="http://schemas.openxmlformats.org/markup-compatibility/2006" xmlns:aink="http://schemas.microsoft.com/office/drawing/2016/ink" xmlns:am3d="http://schemas.microsoft.com/office/drawing/2017/model3d" xmlns:o="urn:schemas-microsoft-com:office:office" xmlns:r="http://schemas.openxmlformats.org/officeDocument/2006/relationships" xmlns:m="http://schemas.openxmlformats.org/officeDocument/2006/math" xmlns:v="urn:schemas-microsoft-com:vml" xmlns:wp14="http://schemas.microsoft.com/office/word/2010/wordprocessingDrawing" xmlns:wp="http://schemas.openxmlformats.org/drawingml/2006/wordprocessingDrawing" xmlns:w10="urn:schemas-microsoft-com:office:word" xmlns:w="http://schemas.openxmlformats.org/wordprocessingml/2006/main" xmlns:w14="http://schemas.microsoft.com/office/word/2010/wordml" xmlns:w15="http://schemas.microsoft.com/office/word/2012/wordml" xmlns:w16cex="http://schemas.microsoft.com/office/word/2018/wordml/cex" xmlns:w16cid="http://schemas.microsoft.com/office/word/2016/wordml/cid" xmlns:w16="http://schemas.microsoft.com/office/word/2018/wordml" xmlns:w16sdtdh="http://schemas.microsoft.com/office/word/2020/wordml/sdtdatahash" xmlns:w16se="http://schemas.microsoft.com/office/word/2015/wordml/symex" xmlns:wpg="http://schemas.microsoft.com/office/word/2010/wordprocessingGroup" xmlns:wpi="http://schemas.microsoft.com/office/word/2010/wordprocessingInk" xmlns:wne="http://schemas.microsoft.com/office/word/2006/wordml" xmlns:wps="http://schemas.microsoft.com/office/word/2010/wordprocessingShape" mc:Ignorable="w14 w15 w16se w16cid w16 w16cex w16sdtdh wp14">
+<w:document xmlns:wpc="http://schemas.microsoft.com/office/word/2010/wordprocessingCanvas" xmlns:cx="http://schemas.microsoft.com/office/drawing/2014/chartex" xmlns:cx1="http://schemas.microsoft.com/office/drawing/2015/9/8/chartex" xmlns:cx2="http://schemas.microsoft.com/office/drawing/2015/10/21/chartex" xmlns:cx3="http://schemas.microsoft.com/office/drawing/2016/5/9/chartex" xmlns:cx4="http://schemas.microsoft.com/office/drawing/2016/5/10/chartex" xmlns:cx5="http://schemas.microsoft.com/office/drawing/2016/5/11/chartex" xmlns:cx6="http://schemas.microsoft.com/office/drawing/2016/5/12/chartex" xmlns:cx7="http://schemas.microsoft.com/office/drawing/2016/5/13/chartex" xmlns:cx8="http://schemas.microsoft.com/office/drawing/2016/5/14/chartex" xmlns:mc="http://schemas.openxmlformats.org/markup-compatibility/2006" xmlns:aink="http://schemas.microsoft.com/office/drawing/2016/ink" xmlns:am3d="http://schemas.microsoft.com/office/drawing/2017/model3d" xmlns:o="urn:schemas-microsoft-com:office:office" xmlns:oel="http://schemas.microsoft.com/office/2019/extlst" xmlns:r="http://schemas.openxmlformats.org/officeDocument/2006/relationships" xmlns:m="http://schemas.openxmlformats.org/officeDocument/2006/math" xmlns:v="urn:schemas-microsoft-com:vml" xmlns:wp14="http://schemas.microsoft.com/office/word/2010/wordprocessingDrawing" xmlns:wp="http://schemas.openxmlformats.org/drawingml/2006/wordprocessingDrawing" xmlns:w10="urn:schemas-microsoft-com:office:word" xmlns:w="http://schemas.openxmlformats.org/wordprocessingml/2006/main" xmlns:w14="http://schemas.microsoft.com/office/word/2010/wordml" xmlns:w15="http://schemas.microsoft.com/office/word/2012/wordml" xmlns:w16cex="http://schemas.microsoft.com/office/word/2018/wordml/cex" xmlns:w16cid="http://schemas.microsoft.com/office/word/2016/wordml/cid" xmlns:w16="http://schemas.microsoft.com/office/word/2018/wordml" xmlns:w16sdtdh="http://schemas.microsoft.com/office/word/2020/wordml/sdtdatahash" xmlns:w16se="http://schemas.microsoft.com/office/word/2015/wordml/symex" xmlns:wpg="http://schemas.microsoft.com/office/word/2010/wordprocessingGroup" xmlns:wpi="http://schemas.microsoft.com/office/word/2010/wordprocessingInk" xmlns:wne="http://schemas.microsoft.com/office/word/2006/wordml" xmlns:wps="http://schemas.microsoft.com/office/word/2010/wordprocessingShape" mc:Ignorable="w14 w15 w16se w16cid w16 w16cex w16sdtdh wp14">
   <w:body>
     <w:p>
       <w:pPr>
@@ -47,15 +47,7 @@
         <w:pStyle w:val="TextHeading2"/>
       </w:pPr>
       <w:r>
-        <w:t xml:space="preserve">This is an important legal document known as an Advance Directive.  It is designed to help you communicate your wishes about medical treatment at some time in the future when you are unable to make your wishes known because of illness or injury.  These wishes are usually based on personal values.  </w:t>
-      </w:r>
-      <w:proofErr w:type="gramStart"/>
-      <w:r>
-        <w:t>In particular, you</w:t>
-      </w:r>
-      <w:proofErr w:type="gramEnd"/>
-      <w:r>
-        <w:t xml:space="preserve"> may want to consider what burdens or hardships of treatment you would be willing to accept for a particular amount of benefit obtained if you were seriously ill.</w:t>
+        <w:t>This is an important legal document known as an Advance Directive.  It is designed to help you communicate your wishes about medical treatment at some time in the future when you are unable to make your wishes known because of illness or injury.  These wishes are usually based on personal values.  In particular, you may want to consider what burdens or hardships of treatment you would be willing to accept for a particular amount of benefit obtained if you were seriously ill.</w:t>
       </w:r>
     </w:p>
     <w:p>
@@ -106,18 +98,10 @@
         <w:t>}</w:t>
       </w:r>
       <w:r>
-        <w:t xml:space="preserve">, recognize that the best health care is based upon a partnership of trust and communication with my physician.  My physician and I will make health care or treatment decisions together </w:t>
-      </w:r>
-      <w:proofErr w:type="gramStart"/>
-      <w:r>
-        <w:t>as</w:t>
-      </w:r>
-      <w:r>
-        <w:t xml:space="preserve"> long as</w:t>
-      </w:r>
-      <w:proofErr w:type="gramEnd"/>
-      <w:r>
-        <w:t xml:space="preserve"> I am of sound mind and able to make my wishes known.  If there comes a time that I am unable to make medical decisions about myself because of illness or injury, I direct that the following treatment preferences be honored:</w:t>
+        <w:t>, recognize that the best health care is based upon a partnership of trust and communication with my physician.  My physician and I will make health care or treatment decisions together as</w:t>
+      </w:r>
+      <w:r>
+        <w:t xml:space="preserve"> long as I am of sound mind and able to make my wishes known.  If there comes a time that I am unable to make medical decisions about myself because of illness or injury, I direct that the following treatment preferences be honored:</w:t>
       </w:r>
     </w:p>
     <w:p>
@@ -143,15 +127,7 @@
         <w:tab/>
       </w:r>
       <w:r>
-        <w:t xml:space="preserve">I request that all treatments other than those needed to keep me comfortable be discontinued or withheld and my physician allow me to die as gently as </w:t>
-      </w:r>
-      <w:proofErr w:type="gramStart"/>
-      <w:r>
-        <w:t>possible;</w:t>
-      </w:r>
-      <w:proofErr w:type="gramEnd"/>
-      <w:r>
-        <w:t xml:space="preserve"> </w:t>
+        <w:t xml:space="preserve">I request that all treatments other than those needed to keep me comfortable be discontinued or withheld and my physician allow me to die as gently as possible; </w:t>
       </w:r>
     </w:p>
     <w:p>
@@ -224,15 +200,7 @@
         <w:tab/>
       </w:r>
       <w:r>
-        <w:t xml:space="preserve">I request that all treatments other than those needed to keep me comfortable be discontinued or withheld and my physician allow me to die as gently as </w:t>
-      </w:r>
-      <w:proofErr w:type="gramStart"/>
-      <w:r>
-        <w:t>possible;</w:t>
-      </w:r>
-      <w:proofErr w:type="gramEnd"/>
-      <w:r>
-        <w:t xml:space="preserve"> </w:t>
+        <w:t xml:space="preserve">I request that all treatments other than those needed to keep me comfortable be discontinued or withheld and my physician allow me to die as gently as possible; </w:t>
       </w:r>
     </w:p>
     <w:p>
@@ -292,23 +260,7 @@
         <w:t xml:space="preserve">Additional requests: </w:t>
       </w:r>
       <w:r>
-        <w:t xml:space="preserve">(After discussion with your physician, you may wish to consider listing </w:t>
-      </w:r>
-      <w:proofErr w:type="gramStart"/>
-      <w:r>
-        <w:t>particular treatments</w:t>
-      </w:r>
-      <w:proofErr w:type="gramEnd"/>
-      <w:r>
-        <w:t xml:space="preserve"> in this space that you do or do not want in specific circumstances, such as artificially administered nutrition and hydration, intravenous antibiotics, etc.  Be sure to state whether you do or do not want the </w:t>
-      </w:r>
-      <w:proofErr w:type="gramStart"/>
-      <w:r>
-        <w:t>particular treatment</w:t>
-      </w:r>
-      <w:proofErr w:type="gramEnd"/>
-      <w:r>
-        <w:t>.)</w:t>
+        <w:t>(After discussion with your physician, you may wish to consider listing particular treatments in this space that you do or do not want in specific circumstances, such as artificially administered nutrition and hydration, intravenous antibiotics, etc.  Be sure to state whether you do or do not want the particular treatment.)</w:t>
       </w:r>
     </w:p>
     <w:tbl>
@@ -508,27 +460,17 @@
       <w:r>
         <w:t>{</w:t>
       </w:r>
-      <w:proofErr w:type="spellStart"/>
-      <w:r>
-        <w:t>clientCity</w:t>
-      </w:r>
-      <w:proofErr w:type="spellEnd"/>
-      <w:r>
-        <w:t>}</w:t>
+      <w:r>
+        <w:t>c</w:t>
+      </w:r>
+      <w:r>
+        <w:t>ity}</w:t>
       </w:r>
       <w:r>
         <w:t xml:space="preserve">, </w:t>
       </w:r>
       <w:r>
-        <w:t>{</w:t>
-      </w:r>
-      <w:proofErr w:type="spellStart"/>
-      <w:r>
-        <w:t>clientCounty</w:t>
-      </w:r>
-      <w:proofErr w:type="spellEnd"/>
-      <w:r>
-        <w:t>}</w:t>
+        <w:t>{county}</w:t>
       </w:r>
       <w:r>
         <w:t xml:space="preserve"> County</w:t>
@@ -622,15 +564,7 @@
         <w:t xml:space="preserve">COUNTY OF </w:t>
       </w:r>
       <w:r>
-        <w:t>{#</w:t>
-      </w:r>
-      <w:proofErr w:type="gramStart"/>
-      <w:r>
-        <w:t>notaryCounty}{</w:t>
-      </w:r>
-      <w:proofErr w:type="gramEnd"/>
-      <w:r>
-        <w:t>notaryCounty}{/notaryCounty}{^notaryCount</w:t>
+        <w:t>{#notaryCounty}{notaryCounty}{/notaryCounty}{^notaryCount</w:t>
       </w:r>
       <w:r>
         <w:t>y</w:t>
@@ -755,13 +689,8 @@
         </w:numPr>
       </w:pPr>
       <w:r>
-        <w:t xml:space="preserve">that may be treated, but is never cured or </w:t>
-      </w:r>
-      <w:proofErr w:type="gramStart"/>
-      <w:r>
-        <w:t>eliminated;</w:t>
-      </w:r>
-      <w:proofErr w:type="gramEnd"/>
+        <w:t>that may be treated, but is never cured or eliminated;</w:t>
+      </w:r>
     </w:p>
     <w:p>
       <w:pPr>
@@ -792,15 +721,7 @@
         <w:pStyle w:val="TextHeading2"/>
       </w:pPr>
       <w:r>
-        <w:t xml:space="preserve">Explanation:  Many serious illnesses such as cancer, failure of major organs (kidney, heart, liver, or lung), and serious brain disease such as Alzheimer’s dementia may be considered irreversible early on.  There is no cure, but the patient may be kept alive for prolonged periods of time if the patient receives life-sustaining treatments.  Late in the course of the same illness, the disease may be considered terminal when, even with treatment, the patient is expected to die.  You may wish to consider which burdens of treatment you would be willing to accept </w:t>
-      </w:r>
-      <w:proofErr w:type="gramStart"/>
-      <w:r>
-        <w:t>in an effort to</w:t>
-      </w:r>
-      <w:proofErr w:type="gramEnd"/>
-      <w:r>
-        <w:t xml:space="preserve"> achieve a particular outcome.  This is a very personal decision that you may wish to discuss with your physician, family, or other important persons in your life.</w:t>
+        <w:t>Explanation:  Many serious illnesses such as cancer, failure of major organs (kidney, heart, liver, or lung), and serious brain disease such as Alzheimer’s dementia may be considered irreversible early on.  There is no cure, but the patient may be kept alive for prolonged periods of time if the patient receives life-sustaining treatments.  Late in the course of the same illness, the disease may be considered terminal when, even with treatment, the patient is expected to die.  You may wish to consider which burdens of treatment you would be willing to accept in an effort to achieve a particular outcome.  This is a very personal decision that you may wish to discuss with your physician, family, or other important persons in your life.</w:t>
       </w:r>
     </w:p>
     <w:p>
@@ -824,15 +745,7 @@
         <w:pStyle w:val="TextHeading2"/>
       </w:pPr>
       <w:r>
-        <w:t xml:space="preserve">Explanation:  Many serious illnesses may be considered irreversible early in the course of the illness, but they may not be considered terminal until the disease is </w:t>
-      </w:r>
-      <w:proofErr w:type="gramStart"/>
-      <w:r>
-        <w:t>fairly advanced</w:t>
-      </w:r>
-      <w:proofErr w:type="gramEnd"/>
-      <w:r>
-        <w:t>.  In thinking about terminal illness and its treatment, you again may wish to consider the relative benefits and burdens of treatment and discuss your wishes with your physician, family, or other important persons in your life.</w:t>
+        <w:t>Explanation:  Many serious illnesses may be considered irreversible early in the course of the illness, but they may not be considered terminal until the disease is fairly advanced.  In thinking about terminal illness and its treatment, you again may wish to consider the relative benefits and burdens of treatment and discuss your wishes with your physician, family, or other important persons in your life.</w:t>
       </w:r>
     </w:p>
     <w:sectPr>
@@ -854,7 +767,7 @@
 </file>
 
 <file path=word/endnotes.xml><?xml version="1.0" encoding="utf-8"?>
-<w:endnotes xmlns:wpc="http://schemas.microsoft.com/office/word/2010/wordprocessingCanvas" xmlns:cx="http://schemas.microsoft.com/office/drawing/2014/chartex" xmlns:cx1="http://schemas.microsoft.com/office/drawing/2015/9/8/chartex" xmlns:cx2="http://schemas.microsoft.com/office/drawing/2015/10/21/chartex" xmlns:cx3="http://schemas.microsoft.com/office/drawing/2016/5/9/chartex" xmlns:cx4="http://schemas.microsoft.com/office/drawing/2016/5/10/chartex" xmlns:cx5="http://schemas.microsoft.com/office/drawing/2016/5/11/chartex" xmlns:cx6="http://schemas.microsoft.com/office/drawing/2016/5/12/chartex" xmlns:cx7="http://schemas.microsoft.com/office/drawing/2016/5/13/chartex" xmlns:cx8="http://schemas.microsoft.com/office/drawing/2016/5/14/chartex" xmlns:mc="http://schemas.openxmlformats.org/markup-compatibility/2006" xmlns:aink="http://schemas.microsoft.com/office/drawing/2016/ink" xmlns:am3d="http://schemas.microsoft.com/office/drawing/2017/model3d" xmlns:o="urn:schemas-microsoft-com:office:office" xmlns:r="http://schemas.openxmlformats.org/officeDocument/2006/relationships" xmlns:m="http://schemas.openxmlformats.org/officeDocument/2006/math" xmlns:v="urn:schemas-microsoft-com:vml" xmlns:wp14="http://schemas.microsoft.com/office/word/2010/wordprocessingDrawing" xmlns:wp="http://schemas.openxmlformats.org/drawingml/2006/wordprocessingDrawing" xmlns:w10="urn:schemas-microsoft-com:office:word" xmlns:w="http://schemas.openxmlformats.org/wordprocessingml/2006/main" xmlns:w14="http://schemas.microsoft.com/office/word/2010/wordml" xmlns:w15="http://schemas.microsoft.com/office/word/2012/wordml" xmlns:w16cex="http://schemas.microsoft.com/office/word/2018/wordml/cex" xmlns:w16cid="http://schemas.microsoft.com/office/word/2016/wordml/cid" xmlns:w16="http://schemas.microsoft.com/office/word/2018/wordml" xmlns:w16sdtdh="http://schemas.microsoft.com/office/word/2020/wordml/sdtdatahash" xmlns:w16se="http://schemas.microsoft.com/office/word/2015/wordml/symex" xmlns:wpg="http://schemas.microsoft.com/office/word/2010/wordprocessingGroup" xmlns:wpi="http://schemas.microsoft.com/office/word/2010/wordprocessingInk" xmlns:wne="http://schemas.microsoft.com/office/word/2006/wordml" xmlns:wps="http://schemas.microsoft.com/office/word/2010/wordprocessingShape" mc:Ignorable="w14 w15 w16se w16cid w16 w16cex w16sdtdh wp14">
+<w:endnotes xmlns:wpc="http://schemas.microsoft.com/office/word/2010/wordprocessingCanvas" xmlns:cx="http://schemas.microsoft.com/office/drawing/2014/chartex" xmlns:cx1="http://schemas.microsoft.com/office/drawing/2015/9/8/chartex" xmlns:cx2="http://schemas.microsoft.com/office/drawing/2015/10/21/chartex" xmlns:cx3="http://schemas.microsoft.com/office/drawing/2016/5/9/chartex" xmlns:cx4="http://schemas.microsoft.com/office/drawing/2016/5/10/chartex" xmlns:cx5="http://schemas.microsoft.com/office/drawing/2016/5/11/chartex" xmlns:cx6="http://schemas.microsoft.com/office/drawing/2016/5/12/chartex" xmlns:cx7="http://schemas.microsoft.com/office/drawing/2016/5/13/chartex" xmlns:cx8="http://schemas.microsoft.com/office/drawing/2016/5/14/chartex" xmlns:mc="http://schemas.openxmlformats.org/markup-compatibility/2006" xmlns:aink="http://schemas.microsoft.com/office/drawing/2016/ink" xmlns:am3d="http://schemas.microsoft.com/office/drawing/2017/model3d" xmlns:o="urn:schemas-microsoft-com:office:office" xmlns:oel="http://schemas.microsoft.com/office/2019/extlst" xmlns:r="http://schemas.openxmlformats.org/officeDocument/2006/relationships" xmlns:m="http://schemas.openxmlformats.org/officeDocument/2006/math" xmlns:v="urn:schemas-microsoft-com:vml" xmlns:wp14="http://schemas.microsoft.com/office/word/2010/wordprocessingDrawing" xmlns:wp="http://schemas.openxmlformats.org/drawingml/2006/wordprocessingDrawing" xmlns:w10="urn:schemas-microsoft-com:office:word" xmlns:w="http://schemas.openxmlformats.org/wordprocessingml/2006/main" xmlns:w14="http://schemas.microsoft.com/office/word/2010/wordml" xmlns:w15="http://schemas.microsoft.com/office/word/2012/wordml" xmlns:w16cex="http://schemas.microsoft.com/office/word/2018/wordml/cex" xmlns:w16cid="http://schemas.microsoft.com/office/word/2016/wordml/cid" xmlns:w16="http://schemas.microsoft.com/office/word/2018/wordml" xmlns:w16sdtdh="http://schemas.microsoft.com/office/word/2020/wordml/sdtdatahash" xmlns:w16se="http://schemas.microsoft.com/office/word/2015/wordml/symex" xmlns:wpg="http://schemas.microsoft.com/office/word/2010/wordprocessingGroup" xmlns:wpi="http://schemas.microsoft.com/office/word/2010/wordprocessingInk" xmlns:wne="http://schemas.microsoft.com/office/word/2006/wordml" xmlns:wps="http://schemas.microsoft.com/office/word/2010/wordprocessingShape" mc:Ignorable="w14 w15 w16se w16cid w16 w16cex w16sdtdh wp14">
   <w:endnote w:type="separator" w:id="-1">
     <w:p>
       <w:r>
@@ -873,7 +786,7 @@
 </file>
 
 <file path=word/footer1.xml><?xml version="1.0" encoding="utf-8"?>
-<w:ftr xmlns:wpc="http://schemas.microsoft.com/office/word/2010/wordprocessingCanvas" xmlns:cx="http://schemas.microsoft.com/office/drawing/2014/chartex" xmlns:cx1="http://schemas.microsoft.com/office/drawing/2015/9/8/chartex" xmlns:cx2="http://schemas.microsoft.com/office/drawing/2015/10/21/chartex" xmlns:cx3="http://schemas.microsoft.com/office/drawing/2016/5/9/chartex" xmlns:cx4="http://schemas.microsoft.com/office/drawing/2016/5/10/chartex" xmlns:cx5="http://schemas.microsoft.com/office/drawing/2016/5/11/chartex" xmlns:cx6="http://schemas.microsoft.com/office/drawing/2016/5/12/chartex" xmlns:cx7="http://schemas.microsoft.com/office/drawing/2016/5/13/chartex" xmlns:cx8="http://schemas.microsoft.com/office/drawing/2016/5/14/chartex" xmlns:mc="http://schemas.openxmlformats.org/markup-compatibility/2006" xmlns:aink="http://schemas.microsoft.com/office/drawing/2016/ink" xmlns:am3d="http://schemas.microsoft.com/office/drawing/2017/model3d" xmlns:o="urn:schemas-microsoft-com:office:office" xmlns:r="http://schemas.openxmlformats.org/officeDocument/2006/relationships" xmlns:m="http://schemas.openxmlformats.org/officeDocument/2006/math" xmlns:v="urn:schemas-microsoft-com:vml" xmlns:wp14="http://schemas.microsoft.com/office/word/2010/wordprocessingDrawing" xmlns:wp="http://schemas.openxmlformats.org/drawingml/2006/wordprocessingDrawing" xmlns:w10="urn:schemas-microsoft-com:office:word" xmlns:w="http://schemas.openxmlformats.org/wordprocessingml/2006/main" xmlns:w14="http://schemas.microsoft.com/office/word/2010/wordml" xmlns:w15="http://schemas.microsoft.com/office/word/2012/wordml" xmlns:w16cex="http://schemas.microsoft.com/office/word/2018/wordml/cex" xmlns:w16cid="http://schemas.microsoft.com/office/word/2016/wordml/cid" xmlns:w16="http://schemas.microsoft.com/office/word/2018/wordml" xmlns:w16sdtdh="http://schemas.microsoft.com/office/word/2020/wordml/sdtdatahash" xmlns:w16se="http://schemas.microsoft.com/office/word/2015/wordml/symex" xmlns:wpg="http://schemas.microsoft.com/office/word/2010/wordprocessingGroup" xmlns:wpi="http://schemas.microsoft.com/office/word/2010/wordprocessingInk" xmlns:wne="http://schemas.microsoft.com/office/word/2006/wordml" xmlns:wps="http://schemas.microsoft.com/office/word/2010/wordprocessingShape" mc:Ignorable="w14 w15 w16se w16cid w16 w16cex w16sdtdh wp14">
+<w:ftr xmlns:wpc="http://schemas.microsoft.com/office/word/2010/wordprocessingCanvas" xmlns:cx="http://schemas.microsoft.com/office/drawing/2014/chartex" xmlns:cx1="http://schemas.microsoft.com/office/drawing/2015/9/8/chartex" xmlns:cx2="http://schemas.microsoft.com/office/drawing/2015/10/21/chartex" xmlns:cx3="http://schemas.microsoft.com/office/drawing/2016/5/9/chartex" xmlns:cx4="http://schemas.microsoft.com/office/drawing/2016/5/10/chartex" xmlns:cx5="http://schemas.microsoft.com/office/drawing/2016/5/11/chartex" xmlns:cx6="http://schemas.microsoft.com/office/drawing/2016/5/12/chartex" xmlns:cx7="http://schemas.microsoft.com/office/drawing/2016/5/13/chartex" xmlns:cx8="http://schemas.microsoft.com/office/drawing/2016/5/14/chartex" xmlns:mc="http://schemas.openxmlformats.org/markup-compatibility/2006" xmlns:aink="http://schemas.microsoft.com/office/drawing/2016/ink" xmlns:am3d="http://schemas.microsoft.com/office/drawing/2017/model3d" xmlns:o="urn:schemas-microsoft-com:office:office" xmlns:oel="http://schemas.microsoft.com/office/2019/extlst" xmlns:r="http://schemas.openxmlformats.org/officeDocument/2006/relationships" xmlns:m="http://schemas.openxmlformats.org/officeDocument/2006/math" xmlns:v="urn:schemas-microsoft-com:vml" xmlns:wp14="http://schemas.microsoft.com/office/word/2010/wordprocessingDrawing" xmlns:wp="http://schemas.openxmlformats.org/drawingml/2006/wordprocessingDrawing" xmlns:w10="urn:schemas-microsoft-com:office:word" xmlns:w="http://schemas.openxmlformats.org/wordprocessingml/2006/main" xmlns:w14="http://schemas.microsoft.com/office/word/2010/wordml" xmlns:w15="http://schemas.microsoft.com/office/word/2012/wordml" xmlns:w16cex="http://schemas.microsoft.com/office/word/2018/wordml/cex" xmlns:w16cid="http://schemas.microsoft.com/office/word/2016/wordml/cid" xmlns:w16="http://schemas.microsoft.com/office/word/2018/wordml" xmlns:w16sdtdh="http://schemas.microsoft.com/office/word/2020/wordml/sdtdatahash" xmlns:w16se="http://schemas.microsoft.com/office/word/2015/wordml/symex" xmlns:wpg="http://schemas.microsoft.com/office/word/2010/wordprocessingGroup" xmlns:wpi="http://schemas.microsoft.com/office/word/2010/wordprocessingInk" xmlns:wne="http://schemas.microsoft.com/office/word/2006/wordml" xmlns:wps="http://schemas.microsoft.com/office/word/2010/wordprocessingShape" mc:Ignorable="w14 w15 w16se w16cid w16 w16cex w16sdtdh wp14">
   <w:p>
     <w:pPr>
       <w:jc w:val="center"/>
@@ -957,7 +870,7 @@
 </file>
 
 <file path=word/footnotes.xml><?xml version="1.0" encoding="utf-8"?>
-<w:footnotes xmlns:wpc="http://schemas.microsoft.com/office/word/2010/wordprocessingCanvas" xmlns:cx="http://schemas.microsoft.com/office/drawing/2014/chartex" xmlns:cx1="http://schemas.microsoft.com/office/drawing/2015/9/8/chartex" xmlns:cx2="http://schemas.microsoft.com/office/drawing/2015/10/21/chartex" xmlns:cx3="http://schemas.microsoft.com/office/drawing/2016/5/9/chartex" xmlns:cx4="http://schemas.microsoft.com/office/drawing/2016/5/10/chartex" xmlns:cx5="http://schemas.microsoft.com/office/drawing/2016/5/11/chartex" xmlns:cx6="http://schemas.microsoft.com/office/drawing/2016/5/12/chartex" xmlns:cx7="http://schemas.microsoft.com/office/drawing/2016/5/13/chartex" xmlns:cx8="http://schemas.microsoft.com/office/drawing/2016/5/14/chartex" xmlns:mc="http://schemas.openxmlformats.org/markup-compatibility/2006" xmlns:aink="http://schemas.microsoft.com/office/drawing/2016/ink" xmlns:am3d="http://schemas.microsoft.com/office/drawing/2017/model3d" xmlns:o="urn:schemas-microsoft-com:office:office" xmlns:r="http://schemas.openxmlformats.org/officeDocument/2006/relationships" xmlns:m="http://schemas.openxmlformats.org/officeDocument/2006/math" xmlns:v="urn:schemas-microsoft-com:vml" xmlns:wp14="http://schemas.microsoft.com/office/word/2010/wordprocessingDrawing" xmlns:wp="http://schemas.openxmlformats.org/drawingml/2006/wordprocessingDrawing" xmlns:w10="urn:schemas-microsoft-com:office:word" xmlns:w="http://schemas.openxmlformats.org/wordprocessingml/2006/main" xmlns:w14="http://schemas.microsoft.com/office/word/2010/wordml" xmlns:w15="http://schemas.microsoft.com/office/word/2012/wordml" xmlns:w16cex="http://schemas.microsoft.com/office/word/2018/wordml/cex" xmlns:w16cid="http://schemas.microsoft.com/office/word/2016/wordml/cid" xmlns:w16="http://schemas.microsoft.com/office/word/2018/wordml" xmlns:w16sdtdh="http://schemas.microsoft.com/office/word/2020/wordml/sdtdatahash" xmlns:w16se="http://schemas.microsoft.com/office/word/2015/wordml/symex" xmlns:wpg="http://schemas.microsoft.com/office/word/2010/wordprocessingGroup" xmlns:wpi="http://schemas.microsoft.com/office/word/2010/wordprocessingInk" xmlns:wne="http://schemas.microsoft.com/office/word/2006/wordml" xmlns:wps="http://schemas.microsoft.com/office/word/2010/wordprocessingShape" mc:Ignorable="w14 w15 w16se w16cid w16 w16cex w16sdtdh wp14">
+<w:footnotes xmlns:wpc="http://schemas.microsoft.com/office/word/2010/wordprocessingCanvas" xmlns:cx="http://schemas.microsoft.com/office/drawing/2014/chartex" xmlns:cx1="http://schemas.microsoft.com/office/drawing/2015/9/8/chartex" xmlns:cx2="http://schemas.microsoft.com/office/drawing/2015/10/21/chartex" xmlns:cx3="http://schemas.microsoft.com/office/drawing/2016/5/9/chartex" xmlns:cx4="http://schemas.microsoft.com/office/drawing/2016/5/10/chartex" xmlns:cx5="http://schemas.microsoft.com/office/drawing/2016/5/11/chartex" xmlns:cx6="http://schemas.microsoft.com/office/drawing/2016/5/12/chartex" xmlns:cx7="http://schemas.microsoft.com/office/drawing/2016/5/13/chartex" xmlns:cx8="http://schemas.microsoft.com/office/drawing/2016/5/14/chartex" xmlns:mc="http://schemas.openxmlformats.org/markup-compatibility/2006" xmlns:aink="http://schemas.microsoft.com/office/drawing/2016/ink" xmlns:am3d="http://schemas.microsoft.com/office/drawing/2017/model3d" xmlns:o="urn:schemas-microsoft-com:office:office" xmlns:oel="http://schemas.microsoft.com/office/2019/extlst" xmlns:r="http://schemas.openxmlformats.org/officeDocument/2006/relationships" xmlns:m="http://schemas.openxmlformats.org/officeDocument/2006/math" xmlns:v="urn:schemas-microsoft-com:vml" xmlns:wp14="http://schemas.microsoft.com/office/word/2010/wordprocessingDrawing" xmlns:wp="http://schemas.openxmlformats.org/drawingml/2006/wordprocessingDrawing" xmlns:w10="urn:schemas-microsoft-com:office:word" xmlns:w="http://schemas.openxmlformats.org/wordprocessingml/2006/main" xmlns:w14="http://schemas.microsoft.com/office/word/2010/wordml" xmlns:w15="http://schemas.microsoft.com/office/word/2012/wordml" xmlns:w16cex="http://schemas.microsoft.com/office/word/2018/wordml/cex" xmlns:w16cid="http://schemas.microsoft.com/office/word/2016/wordml/cid" xmlns:w16="http://schemas.microsoft.com/office/word/2018/wordml" xmlns:w16sdtdh="http://schemas.microsoft.com/office/word/2020/wordml/sdtdatahash" xmlns:w16se="http://schemas.microsoft.com/office/word/2015/wordml/symex" xmlns:wpg="http://schemas.microsoft.com/office/word/2010/wordprocessingGroup" xmlns:wpi="http://schemas.microsoft.com/office/word/2010/wordprocessingInk" xmlns:wne="http://schemas.microsoft.com/office/word/2006/wordml" xmlns:wps="http://schemas.microsoft.com/office/word/2010/wordprocessingShape" mc:Ignorable="w14 w15 w16se w16cid w16 w16cex w16sdtdh wp14">
   <w:footnote w:type="separator" w:id="-1">
     <w:p>
       <w:r>
@@ -976,7 +889,7 @@
 </file>
 
 <file path=word/header1.xml><?xml version="1.0" encoding="utf-8"?>
-<w:hdr xmlns:wpc="http://schemas.microsoft.com/office/word/2010/wordprocessingCanvas" xmlns:cx="http://schemas.microsoft.com/office/drawing/2014/chartex" xmlns:cx1="http://schemas.microsoft.com/office/drawing/2015/9/8/chartex" xmlns:cx2="http://schemas.microsoft.com/office/drawing/2015/10/21/chartex" xmlns:cx3="http://schemas.microsoft.com/office/drawing/2016/5/9/chartex" xmlns:cx4="http://schemas.microsoft.com/office/drawing/2016/5/10/chartex" xmlns:cx5="http://schemas.microsoft.com/office/drawing/2016/5/11/chartex" xmlns:cx6="http://schemas.microsoft.com/office/drawing/2016/5/12/chartex" xmlns:cx7="http://schemas.microsoft.com/office/drawing/2016/5/13/chartex" xmlns:cx8="http://schemas.microsoft.com/office/drawing/2016/5/14/chartex" xmlns:mc="http://schemas.openxmlformats.org/markup-compatibility/2006" xmlns:aink="http://schemas.microsoft.com/office/drawing/2016/ink" xmlns:am3d="http://schemas.microsoft.com/office/drawing/2017/model3d" xmlns:o="urn:schemas-microsoft-com:office:office" xmlns:r="http://schemas.openxmlformats.org/officeDocument/2006/relationships" xmlns:m="http://schemas.openxmlformats.org/officeDocument/2006/math" xmlns:v="urn:schemas-microsoft-com:vml" xmlns:wp14="http://schemas.microsoft.com/office/word/2010/wordprocessingDrawing" xmlns:wp="http://schemas.openxmlformats.org/drawingml/2006/wordprocessingDrawing" xmlns:w10="urn:schemas-microsoft-com:office:word" xmlns:w="http://schemas.openxmlformats.org/wordprocessingml/2006/main" xmlns:w14="http://schemas.microsoft.com/office/word/2010/wordml" xmlns:w15="http://schemas.microsoft.com/office/word/2012/wordml" xmlns:w16cex="http://schemas.microsoft.com/office/word/2018/wordml/cex" xmlns:w16cid="http://schemas.microsoft.com/office/word/2016/wordml/cid" xmlns:w16="http://schemas.microsoft.com/office/word/2018/wordml" xmlns:w16sdtdh="http://schemas.microsoft.com/office/word/2020/wordml/sdtdatahash" xmlns:w16se="http://schemas.microsoft.com/office/word/2015/wordml/symex" xmlns:wpg="http://schemas.microsoft.com/office/word/2010/wordprocessingGroup" xmlns:wpi="http://schemas.microsoft.com/office/word/2010/wordprocessingInk" xmlns:wne="http://schemas.microsoft.com/office/word/2006/wordml" xmlns:wps="http://schemas.microsoft.com/office/word/2010/wordprocessingShape" mc:Ignorable="w14 w15 w16se w16cid w16 w16cex w16sdtdh wp14">
+<w:hdr xmlns:wpc="http://schemas.microsoft.com/office/word/2010/wordprocessingCanvas" xmlns:cx="http://schemas.microsoft.com/office/drawing/2014/chartex" xmlns:cx1="http://schemas.microsoft.com/office/drawing/2015/9/8/chartex" xmlns:cx2="http://schemas.microsoft.com/office/drawing/2015/10/21/chartex" xmlns:cx3="http://schemas.microsoft.com/office/drawing/2016/5/9/chartex" xmlns:cx4="http://schemas.microsoft.com/office/drawing/2016/5/10/chartex" xmlns:cx5="http://schemas.microsoft.com/office/drawing/2016/5/11/chartex" xmlns:cx6="http://schemas.microsoft.com/office/drawing/2016/5/12/chartex" xmlns:cx7="http://schemas.microsoft.com/office/drawing/2016/5/13/chartex" xmlns:cx8="http://schemas.microsoft.com/office/drawing/2016/5/14/chartex" xmlns:mc="http://schemas.openxmlformats.org/markup-compatibility/2006" xmlns:aink="http://schemas.microsoft.com/office/drawing/2016/ink" xmlns:am3d="http://schemas.microsoft.com/office/drawing/2017/model3d" xmlns:o="urn:schemas-microsoft-com:office:office" xmlns:oel="http://schemas.microsoft.com/office/2019/extlst" xmlns:r="http://schemas.openxmlformats.org/officeDocument/2006/relationships" xmlns:m="http://schemas.openxmlformats.org/officeDocument/2006/math" xmlns:v="urn:schemas-microsoft-com:vml" xmlns:wp14="http://schemas.microsoft.com/office/word/2010/wordprocessingDrawing" xmlns:wp="http://schemas.openxmlformats.org/drawingml/2006/wordprocessingDrawing" xmlns:w10="urn:schemas-microsoft-com:office:word" xmlns:w="http://schemas.openxmlformats.org/wordprocessingml/2006/main" xmlns:w14="http://schemas.microsoft.com/office/word/2010/wordml" xmlns:w15="http://schemas.microsoft.com/office/word/2012/wordml" xmlns:w16cex="http://schemas.microsoft.com/office/word/2018/wordml/cex" xmlns:w16cid="http://schemas.microsoft.com/office/word/2016/wordml/cid" xmlns:w16="http://schemas.microsoft.com/office/word/2018/wordml" xmlns:w16sdtdh="http://schemas.microsoft.com/office/word/2020/wordml/sdtdatahash" xmlns:w16se="http://schemas.microsoft.com/office/word/2015/wordml/symex" xmlns:wpg="http://schemas.microsoft.com/office/word/2010/wordprocessingGroup" xmlns:wpi="http://schemas.microsoft.com/office/word/2010/wordprocessingInk" xmlns:wne="http://schemas.microsoft.com/office/word/2006/wordml" xmlns:wps="http://schemas.microsoft.com/office/word/2010/wordprocessingShape" mc:Ignorable="w14 w15 w16se w16cid w16 w16cex w16sdtdh wp14">
   <w:p>
     <w:pPr>
       <w:pStyle w:val="Header"/>
@@ -990,7 +903,7 @@
 </file>
 
 <file path=word/numbering.xml><?xml version="1.0" encoding="utf-8"?>
-<w:numbering xmlns:wpc="http://schemas.microsoft.com/office/word/2010/wordprocessingCanvas" xmlns:cx="http://schemas.microsoft.com/office/drawing/2014/chartex" xmlns:cx1="http://schemas.microsoft.com/office/drawing/2015/9/8/chartex" xmlns:cx2="http://schemas.microsoft.com/office/drawing/2015/10/21/chartex" xmlns:cx3="http://schemas.microsoft.com/office/drawing/2016/5/9/chartex" xmlns:cx4="http://schemas.microsoft.com/office/drawing/2016/5/10/chartex" xmlns:cx5="http://schemas.microsoft.com/office/drawing/2016/5/11/chartex" xmlns:cx6="http://schemas.microsoft.com/office/drawing/2016/5/12/chartex" xmlns:cx7="http://schemas.microsoft.com/office/drawing/2016/5/13/chartex" xmlns:cx8="http://schemas.microsoft.com/office/drawing/2016/5/14/chartex" xmlns:mc="http://schemas.openxmlformats.org/markup-compatibility/2006" xmlns:aink="http://schemas.microsoft.com/office/drawing/2016/ink" xmlns:am3d="http://schemas.microsoft.com/office/drawing/2017/model3d" xmlns:o="urn:schemas-microsoft-com:office:office" xmlns:r="http://schemas.openxmlformats.org/officeDocument/2006/relationships" xmlns:m="http://schemas.openxmlformats.org/officeDocument/2006/math" xmlns:v="urn:schemas-microsoft-com:vml" xmlns:wp14="http://schemas.microsoft.com/office/word/2010/wordprocessingDrawing" xmlns:wp="http://schemas.openxmlformats.org/drawingml/2006/wordprocessingDrawing" xmlns:w10="urn:schemas-microsoft-com:office:word" xmlns:w="http://schemas.openxmlformats.org/wordprocessingml/2006/main" xmlns:w14="http://schemas.microsoft.com/office/word/2010/wordml" xmlns:w15="http://schemas.microsoft.com/office/word/2012/wordml" xmlns:w16cex="http://schemas.microsoft.com/office/word/2018/wordml/cex" xmlns:w16cid="http://schemas.microsoft.com/office/word/2016/wordml/cid" xmlns:w16="http://schemas.microsoft.com/office/word/2018/wordml" xmlns:w16sdtdh="http://schemas.microsoft.com/office/word/2020/wordml/sdtdatahash" xmlns:w16se="http://schemas.microsoft.com/office/word/2015/wordml/symex" xmlns:wpg="http://schemas.microsoft.com/office/word/2010/wordprocessingGroup" xmlns:wpi="http://schemas.microsoft.com/office/word/2010/wordprocessingInk" xmlns:wne="http://schemas.microsoft.com/office/word/2006/wordml" xmlns:wps="http://schemas.microsoft.com/office/word/2010/wordprocessingShape" mc:Ignorable="w14 w15 w16se w16cid w16 w16cex w16sdtdh wp14">
+<w:numbering xmlns:wpc="http://schemas.microsoft.com/office/word/2010/wordprocessingCanvas" xmlns:cx="http://schemas.microsoft.com/office/drawing/2014/chartex" xmlns:cx1="http://schemas.microsoft.com/office/drawing/2015/9/8/chartex" xmlns:cx2="http://schemas.microsoft.com/office/drawing/2015/10/21/chartex" xmlns:cx3="http://schemas.microsoft.com/office/drawing/2016/5/9/chartex" xmlns:cx4="http://schemas.microsoft.com/office/drawing/2016/5/10/chartex" xmlns:cx5="http://schemas.microsoft.com/office/drawing/2016/5/11/chartex" xmlns:cx6="http://schemas.microsoft.com/office/drawing/2016/5/12/chartex" xmlns:cx7="http://schemas.microsoft.com/office/drawing/2016/5/13/chartex" xmlns:cx8="http://schemas.microsoft.com/office/drawing/2016/5/14/chartex" xmlns:mc="http://schemas.openxmlformats.org/markup-compatibility/2006" xmlns:aink="http://schemas.microsoft.com/office/drawing/2016/ink" xmlns:am3d="http://schemas.microsoft.com/office/drawing/2017/model3d" xmlns:o="urn:schemas-microsoft-com:office:office" xmlns:oel="http://schemas.microsoft.com/office/2019/extlst" xmlns:r="http://schemas.openxmlformats.org/officeDocument/2006/relationships" xmlns:m="http://schemas.openxmlformats.org/officeDocument/2006/math" xmlns:v="urn:schemas-microsoft-com:vml" xmlns:wp14="http://schemas.microsoft.com/office/word/2010/wordprocessingDrawing" xmlns:wp="http://schemas.openxmlformats.org/drawingml/2006/wordprocessingDrawing" xmlns:w10="urn:schemas-microsoft-com:office:word" xmlns:w="http://schemas.openxmlformats.org/wordprocessingml/2006/main" xmlns:w14="http://schemas.microsoft.com/office/word/2010/wordml" xmlns:w15="http://schemas.microsoft.com/office/word/2012/wordml" xmlns:w16cex="http://schemas.microsoft.com/office/word/2018/wordml/cex" xmlns:w16cid="http://schemas.microsoft.com/office/word/2016/wordml/cid" xmlns:w16="http://schemas.microsoft.com/office/word/2018/wordml" xmlns:w16sdtdh="http://schemas.microsoft.com/office/word/2020/wordml/sdtdatahash" xmlns:w16se="http://schemas.microsoft.com/office/word/2015/wordml/symex" xmlns:wpg="http://schemas.microsoft.com/office/word/2010/wordprocessingGroup" xmlns:wpi="http://schemas.microsoft.com/office/word/2010/wordprocessingInk" xmlns:wne="http://schemas.microsoft.com/office/word/2006/wordml" xmlns:wps="http://schemas.microsoft.com/office/word/2010/wordprocessingShape" mc:Ignorable="w14 w15 w16se w16cid w16 w16cex w16sdtdh wp14">
   <w:abstractNum w:abstractNumId="0" w15:restartNumberingAfterBreak="0">
     <w:nsid w:val="057F00AF"/>
     <w:multiLevelType w:val="multilevel"/>
@@ -3554,106 +3467,106 @@
       </w:rPr>
     </w:lvl>
   </w:abstractNum>
-  <w:num w:numId="1">
+  <w:num w:numId="1" w16cid:durableId="2088770074">
     <w:abstractNumId w:val="8"/>
   </w:num>
-  <w:num w:numId="2">
+  <w:num w:numId="2" w16cid:durableId="972295766">
     <w:abstractNumId w:val="8"/>
   </w:num>
-  <w:num w:numId="3">
+  <w:num w:numId="3" w16cid:durableId="293801898">
     <w:abstractNumId w:val="8"/>
   </w:num>
-  <w:num w:numId="4">
+  <w:num w:numId="4" w16cid:durableId="203443615">
     <w:abstractNumId w:val="8"/>
   </w:num>
-  <w:num w:numId="5">
+  <w:num w:numId="5" w16cid:durableId="1429738802">
     <w:abstractNumId w:val="8"/>
   </w:num>
-  <w:num w:numId="6">
+  <w:num w:numId="6" w16cid:durableId="1490711960">
     <w:abstractNumId w:val="8"/>
   </w:num>
-  <w:num w:numId="7">
+  <w:num w:numId="7" w16cid:durableId="933241953">
     <w:abstractNumId w:val="8"/>
   </w:num>
-  <w:num w:numId="8">
+  <w:num w:numId="8" w16cid:durableId="1607301985">
     <w:abstractNumId w:val="8"/>
   </w:num>
-  <w:num w:numId="9">
+  <w:num w:numId="9" w16cid:durableId="1930963844">
     <w:abstractNumId w:val="8"/>
   </w:num>
-  <w:num w:numId="10">
+  <w:num w:numId="10" w16cid:durableId="1320966769">
     <w:abstractNumId w:val="18"/>
   </w:num>
-  <w:num w:numId="11">
+  <w:num w:numId="11" w16cid:durableId="2074767814">
     <w:abstractNumId w:val="10"/>
   </w:num>
-  <w:num w:numId="12">
+  <w:num w:numId="12" w16cid:durableId="1957171319">
     <w:abstractNumId w:val="5"/>
   </w:num>
-  <w:num w:numId="13">
+  <w:num w:numId="13" w16cid:durableId="334038784">
     <w:abstractNumId w:val="9"/>
   </w:num>
-  <w:num w:numId="14">
+  <w:num w:numId="14" w16cid:durableId="226186513">
     <w:abstractNumId w:val="9"/>
   </w:num>
-  <w:num w:numId="15">
+  <w:num w:numId="15" w16cid:durableId="45840146">
     <w:abstractNumId w:val="9"/>
   </w:num>
-  <w:num w:numId="16">
+  <w:num w:numId="16" w16cid:durableId="314917362">
     <w:abstractNumId w:val="9"/>
   </w:num>
-  <w:num w:numId="17">
+  <w:num w:numId="17" w16cid:durableId="1240019913">
     <w:abstractNumId w:val="9"/>
   </w:num>
-  <w:num w:numId="18">
+  <w:num w:numId="18" w16cid:durableId="13843245">
     <w:abstractNumId w:val="9"/>
   </w:num>
-  <w:num w:numId="19">
+  <w:num w:numId="19" w16cid:durableId="81342696">
     <w:abstractNumId w:val="7"/>
   </w:num>
-  <w:num w:numId="20">
+  <w:num w:numId="20" w16cid:durableId="912930953">
     <w:abstractNumId w:val="8"/>
   </w:num>
-  <w:num w:numId="21">
+  <w:num w:numId="21" w16cid:durableId="2099397860">
     <w:abstractNumId w:val="0"/>
   </w:num>
-  <w:num w:numId="22">
+  <w:num w:numId="22" w16cid:durableId="668630567">
     <w:abstractNumId w:val="19"/>
   </w:num>
-  <w:num w:numId="23">
+  <w:num w:numId="23" w16cid:durableId="503280019">
     <w:abstractNumId w:val="2"/>
   </w:num>
-  <w:num w:numId="24">
+  <w:num w:numId="24" w16cid:durableId="966278570">
     <w:abstractNumId w:val="6"/>
   </w:num>
-  <w:num w:numId="25">
+  <w:num w:numId="25" w16cid:durableId="936789873">
     <w:abstractNumId w:val="13"/>
   </w:num>
-  <w:num w:numId="26">
+  <w:num w:numId="26" w16cid:durableId="59332567">
     <w:abstractNumId w:val="17"/>
   </w:num>
-  <w:num w:numId="27">
+  <w:num w:numId="27" w16cid:durableId="892808366">
     <w:abstractNumId w:val="12"/>
   </w:num>
-  <w:num w:numId="28">
+  <w:num w:numId="28" w16cid:durableId="938029982">
     <w:abstractNumId w:val="16"/>
   </w:num>
-  <w:num w:numId="29">
+  <w:num w:numId="29" w16cid:durableId="173693202">
     <w:abstractNumId w:val="4"/>
   </w:num>
-  <w:num w:numId="30">
+  <w:num w:numId="30" w16cid:durableId="1009790961">
     <w:abstractNumId w:val="14"/>
   </w:num>
-  <w:num w:numId="31">
+  <w:num w:numId="31" w16cid:durableId="291593876">
     <w:abstractNumId w:val="3"/>
   </w:num>
-  <w:num w:numId="32">
+  <w:num w:numId="32" w16cid:durableId="1995404377">
     <w:abstractNumId w:val="15"/>
   </w:num>
-  <w:num w:numId="33">
+  <w:num w:numId="33" w16cid:durableId="1806776688">
     <w:abstractNumId w:val="11"/>
   </w:num>
-  <w:num w:numId="34">
+  <w:num w:numId="34" w16cid:durableId="65618317">
     <w:abstractNumId w:val="1"/>
   </w:num>
 </w:numbering>

</xml_diff>